<commit_message>
Migrate more crypt information.
</commit_message>
<xml_diff>
--- a/worddocs/general-advice-on-taking-equipment-abroad.docx
+++ b/worddocs/general-advice-on-taking-equipment-abroad.docx
@@ -540,7 +540,7 @@
         <w:t xml:space="preserve">General enquiries, including theft and loss</w:t>
       </w:r>
     </w:p>
-    <w:bookmarkStart w:id="24" w:name="X77d284695b64168290be8f36b8bec0b659afc16"/>
+    <w:bookmarkStart w:id="24" w:name="X0a15cf1e09a93b99e085de54fdfc0b7f27d8be0"/>
     <w:p>
       <w:pPr>
         <w:pStyle w:val="FirstParagraph"/>
@@ -594,7 +594,7 @@
       </w:r>
     </w:p>
     <w:bookmarkEnd w:id="24"/>
-    <w:bookmarkStart w:id="26" w:name="X745b066488e31459c603def322d70fae77a301d"/>
+    <w:bookmarkStart w:id="26" w:name="Xe86cb352e0a6475226f20940a85ddd4b39723c4"/>
     <w:p>
       <w:pPr>
         <w:pStyle w:val="BodyText"/>
@@ -651,7 +651,7 @@
       </w:r>
     </w:p>
     <w:bookmarkEnd w:id="26"/>
-    <w:bookmarkStart w:id="28" w:name="Xe7a9383350d34021fa2b6cbebd522a0c932d32f"/>
+    <w:bookmarkStart w:id="28" w:name="X06243f71a3e4f2b079edde4b3efa1f9eaacc22a"/>
     <w:p>
       <w:pPr>
         <w:pStyle w:val="FirstParagraph"/>

</xml_diff>

<commit_message>
Make more content available offline.
</commit_message>
<xml_diff>
--- a/worddocs/general-advice-on-taking-equipment-abroad.docx
+++ b/worddocs/general-advice-on-taking-equipment-abroad.docx
@@ -540,7 +540,7 @@
         <w:t xml:space="preserve">General enquiries, including theft and loss</w:t>
       </w:r>
     </w:p>
-    <w:bookmarkStart w:id="24" w:name="X0a15cf1e09a93b99e085de54fdfc0b7f27d8be0"/>
+    <w:bookmarkStart w:id="24" w:name="Xd231640b60460ad34a2bf36a8e5782acfe3848f"/>
     <w:p>
       <w:pPr>
         <w:pStyle w:val="FirstParagraph"/>
@@ -594,7 +594,7 @@
       </w:r>
     </w:p>
     <w:bookmarkEnd w:id="24"/>
-    <w:bookmarkStart w:id="26" w:name="Xe86cb352e0a6475226f20940a85ddd4b39723c4"/>
+    <w:bookmarkStart w:id="26" w:name="Xb608bf806d1d0899078ea0e7e9012e26f188881"/>
     <w:p>
       <w:pPr>
         <w:pStyle w:val="BodyText"/>
@@ -651,7 +651,7 @@
       </w:r>
     </w:p>
     <w:bookmarkEnd w:id="26"/>
-    <w:bookmarkStart w:id="28" w:name="X06243f71a3e4f2b079edde4b3efa1f9eaacc22a"/>
+    <w:bookmarkStart w:id="28" w:name="X8a95a63ba58b023416d83a35d7b1facc81e54bd"/>
     <w:p>
       <w:pPr>
         <w:pStyle w:val="FirstParagraph"/>

</xml_diff>